<commit_message>
Second Commit adding classes
</commit_message>
<xml_diff>
--- a/TO_Lab1.docx
+++ b/TO_Lab1.docx
@@ -332,53 +332,85 @@
             <w:tcW w:w="3918" w:type="dxa"/>
           </w:tcPr>
           <w:p>
-            <w:r>
+            <w:pPr>
+              <w:rPr>
+                <w:lang w:val="en-US"/>
+              </w:rPr>
+            </w:pPr>
+            <w:r>
+              <w:rPr>
+                <w:lang w:val="en-US"/>
+              </w:rPr>
               <w:t xml:space="preserve">+ </w:t>
             </w:r>
             <w:proofErr w:type="spellStart"/>
             <w:r>
+              <w:rPr>
+                <w:lang w:val="en-US"/>
+              </w:rPr>
               <w:t>getNazwa</w:t>
             </w:r>
             <w:proofErr w:type="spellEnd"/>
             <w:r>
+              <w:rPr>
+                <w:lang w:val="en-US"/>
+              </w:rPr>
               <w:t>: string</w:t>
             </w:r>
           </w:p>
           <w:p>
-            <w:r>
+            <w:pPr>
+              <w:rPr>
+                <w:lang w:val="en-US"/>
+              </w:rPr>
+            </w:pPr>
+            <w:r>
+              <w:rPr>
+                <w:lang w:val="en-US"/>
+              </w:rPr>
               <w:t xml:space="preserve">+ </w:t>
             </w:r>
             <w:proofErr w:type="spellStart"/>
             <w:r>
+              <w:rPr>
+                <w:lang w:val="en-US"/>
+              </w:rPr>
               <w:t>setNazwa</w:t>
             </w:r>
             <w:proofErr w:type="spellEnd"/>
             <w:r>
-              <w:t xml:space="preserve">(string): </w:t>
+              <w:rPr>
+                <w:lang w:val="en-US"/>
+              </w:rPr>
+              <w:t>(string): void</w:t>
+            </w:r>
+          </w:p>
+          <w:p>
+            <w:pPr>
+              <w:rPr>
+                <w:lang w:val="en-US"/>
+              </w:rPr>
+            </w:pPr>
+            <w:r>
+              <w:rPr>
+                <w:lang w:val="en-US"/>
+              </w:rPr>
+              <w:t xml:space="preserve">+ </w:t>
             </w:r>
             <w:proofErr w:type="spellStart"/>
             <w:r>
-              <w:t>void</w:t>
+              <w:rPr>
+                <w:lang w:val="en-US"/>
+              </w:rPr>
+              <w:t>getPrzelicznik</w:t>
             </w:r>
             <w:proofErr w:type="spellEnd"/>
-          </w:p>
-          <w:p>
-            <w:r>
-              <w:t xml:space="preserve">+ </w:t>
-            </w:r>
-            <w:proofErr w:type="spellStart"/>
-            <w:r>
-              <w:t>getPrzelicznik</w:t>
-            </w:r>
-            <w:proofErr w:type="spellEnd"/>
-            <w:r>
-              <w:t xml:space="preserve">: </w:t>
-            </w:r>
-            <w:proofErr w:type="spellStart"/>
-            <w:r>
-              <w:t>double</w:t>
-            </w:r>
-            <w:proofErr w:type="spellEnd"/>
+            <w:r>
+              <w:rPr>
+                <w:lang w:val="en-US"/>
+              </w:rPr>
+              <w:t>: double</w:t>
+            </w:r>
           </w:p>
           <w:p>
             <w:pPr>
@@ -547,16 +579,16 @@
               <mc:AlternateContent>
                 <mc:Choice Requires="wps">
                   <w:drawing>
-                    <wp:anchor distT="0" distB="0" distL="114300" distR="114300" simplePos="0" relativeHeight="251664384" behindDoc="0" locked="0" layoutInCell="1" allowOverlap="1" wp14:anchorId="3FC1D1DA" wp14:editId="23EEBA30">
+                    <wp:anchor distT="0" distB="0" distL="114300" distR="114300" simplePos="0" relativeHeight="251664384" behindDoc="0" locked="0" layoutInCell="1" allowOverlap="1" wp14:anchorId="3FC1D1DA" wp14:editId="64FBE4E5">
                       <wp:simplePos x="0" y="0"/>
                       <wp:positionH relativeFrom="column">
-                        <wp:posOffset>1952719</wp:posOffset>
+                        <wp:posOffset>1950605</wp:posOffset>
                       </wp:positionH>
                       <wp:positionV relativeFrom="paragraph">
-                        <wp:posOffset>183559</wp:posOffset>
+                        <wp:posOffset>182187</wp:posOffset>
                       </wp:positionV>
-                      <wp:extent cx="0" cy="2064190"/>
-                      <wp:effectExtent l="12700" t="0" r="12700" b="19050"/>
+                      <wp:extent cx="0" cy="1898073"/>
+                      <wp:effectExtent l="12700" t="0" r="12700" b="19685"/>
                       <wp:wrapNone/>
                       <wp:docPr id="184946196" name="Łącznik prosty 5"/>
                       <wp:cNvGraphicFramePr/>
@@ -567,7 +599,7 @@
                             <wps:spPr>
                               <a:xfrm>
                                 <a:off x="0" y="0"/>
-                                <a:ext cx="0" cy="2064190"/>
+                                <a:ext cx="0" cy="1898073"/>
                               </a:xfrm>
                               <a:prstGeom prst="line">
                                 <a:avLst/>
@@ -592,12 +624,15 @@
                           </wps:wsp>
                         </a:graphicData>
                       </a:graphic>
+                      <wp14:sizeRelV relativeFrom="margin">
+                        <wp14:pctHeight>0</wp14:pctHeight>
+                      </wp14:sizeRelV>
                     </wp:anchor>
                   </w:drawing>
                 </mc:Choice>
                 <mc:Fallback>
                   <w:pict>
-                    <v:line w14:anchorId="52745C3A" id="Łącznik prosty 5" o:spid="_x0000_s1026" style="position:absolute;z-index:251664384;visibility:visible;mso-wrap-style:square;mso-wrap-distance-left:9pt;mso-wrap-distance-top:0;mso-wrap-distance-right:9pt;mso-wrap-distance-bottom:0;mso-position-horizontal:absolute;mso-position-horizontal-relative:text;mso-position-vertical:absolute;mso-position-vertical-relative:text" from="153.75pt,14.45pt" to="153.75pt,177pt" o:gfxdata="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" strokecolor="#4472c4 [3204]" strokeweight="2.25pt">
+                    <v:line w14:anchorId="61CF253C" id="Łącznik prosty 5" o:spid="_x0000_s1026" style="position:absolute;z-index:251664384;visibility:visible;mso-wrap-style:square;mso-height-percent:0;mso-wrap-distance-left:9pt;mso-wrap-distance-top:0;mso-wrap-distance-right:9pt;mso-wrap-distance-bottom:0;mso-position-horizontal:absolute;mso-position-horizontal-relative:text;mso-position-vertical:absolute;mso-position-vertical-relative:text;mso-height-percent:0;mso-height-relative:margin" from="153.6pt,14.35pt" to="153.6pt,163.8pt" o:gfxdata="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" strokecolor="#4472c4 [3204]" strokeweight="2.25pt">
                       <v:stroke joinstyle="miter"/>
                     </v:line>
                   </w:pict>
@@ -979,6 +1014,78 @@
             </w:pPr>
             <w:r>
               <w:rPr>
+                <w:noProof/>
+                <w:lang w:val="en-US"/>
+              </w:rPr>
+              <mc:AlternateContent>
+                <mc:Choice Requires="wps">
+                  <w:drawing>
+                    <wp:anchor distT="0" distB="0" distL="114300" distR="114300" simplePos="0" relativeHeight="251670528" behindDoc="0" locked="0" layoutInCell="1" allowOverlap="1" wp14:anchorId="3B7C6916" wp14:editId="77670BE3">
+                      <wp:simplePos x="0" y="0"/>
+                      <wp:positionH relativeFrom="column">
+                        <wp:posOffset>1736279</wp:posOffset>
+                      </wp:positionH>
+                      <wp:positionV relativeFrom="paragraph">
+                        <wp:posOffset>283914</wp:posOffset>
+                      </wp:positionV>
+                      <wp:extent cx="0" cy="4427145"/>
+                      <wp:effectExtent l="76200" t="25400" r="50800" b="18415"/>
+                      <wp:wrapNone/>
+                      <wp:docPr id="848886267" name="Łącznik prosty ze strzałką 2"/>
+                      <wp:cNvGraphicFramePr/>
+                      <a:graphic xmlns:a="http://schemas.openxmlformats.org/drawingml/2006/main">
+                        <a:graphicData uri="http://schemas.microsoft.com/office/word/2010/wordprocessingShape">
+                          <wps:wsp>
+                            <wps:cNvCnPr/>
+                            <wps:spPr>
+                              <a:xfrm flipV="1">
+                                <a:off x="0" y="0"/>
+                                <a:ext cx="0" cy="4427145"/>
+                              </a:xfrm>
+                              <a:prstGeom prst="straightConnector1">
+                                <a:avLst/>
+                              </a:prstGeom>
+                              <a:ln w="38100">
+                                <a:prstDash val="dash"/>
+                                <a:tailEnd type="triangle"/>
+                              </a:ln>
+                            </wps:spPr>
+                            <wps:style>
+                              <a:lnRef idx="1">
+                                <a:schemeClr val="accent1"/>
+                              </a:lnRef>
+                              <a:fillRef idx="0">
+                                <a:schemeClr val="accent1"/>
+                              </a:fillRef>
+                              <a:effectRef idx="0">
+                                <a:schemeClr val="accent1"/>
+                              </a:effectRef>
+                              <a:fontRef idx="minor">
+                                <a:schemeClr val="tx1"/>
+                              </a:fontRef>
+                            </wps:style>
+                            <wps:bodyPr/>
+                          </wps:wsp>
+                        </a:graphicData>
+                      </a:graphic>
+                    </wp:anchor>
+                  </w:drawing>
+                </mc:Choice>
+                <mc:Fallback>
+                  <w:pict>
+                    <v:shapetype w14:anchorId="166E493C" id="_x0000_t32" coordsize="21600,21600" o:spt="32" o:oned="t" path="m,l21600,21600e" filled="f">
+                      <v:path arrowok="t" fillok="f" o:connecttype="none"/>
+                      <o:lock v:ext="edit" shapetype="t"/>
+                    </v:shapetype>
+                    <v:shape id="Łącznik prosty ze strzałką 2" o:spid="_x0000_s1026" type="#_x0000_t32" style="position:absolute;margin-left:136.7pt;margin-top:22.35pt;width:0;height:348.6pt;flip:y;z-index:251670528;visibility:visible;mso-wrap-style:square;mso-wrap-distance-left:9pt;mso-wrap-distance-top:0;mso-wrap-distance-right:9pt;mso-wrap-distance-bottom:0;mso-position-horizontal:absolute;mso-position-horizontal-relative:text;mso-position-vertical:absolute;mso-position-vertical-relative:text" o:gfxdata="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" strokecolor="#4472c4 [3204]" strokeweight="3pt">
+                      <v:stroke dashstyle="dash" endarrow="block" joinstyle="miter"/>
+                    </v:shape>
+                  </w:pict>
+                </mc:Fallback>
+              </mc:AlternateContent>
+            </w:r>
+            <w:r>
+              <w:rPr>
                 <w:lang w:val="en-US"/>
               </w:rPr>
               <w:t xml:space="preserve">+ </w:t>
@@ -1133,13 +1240,7 @@
               <w:rPr>
                 <w:lang w:val="en-US"/>
               </w:rPr>
-              <w:t>ge</w:t>
-            </w:r>
-            <w:r>
-              <w:rPr>
-                <w:lang w:val="en-US"/>
-              </w:rPr>
-              <w:t>tData</w:t>
+              <w:t>getData</w:t>
             </w:r>
             <w:proofErr w:type="spellEnd"/>
             <w:r>
@@ -1280,6 +1381,93 @@
           <w:lang w:val="en-US"/>
         </w:rPr>
       </w:pPr>
+      <w:r>
+        <w:rPr>
+          <w:noProof/>
+          <w:lang w:val="en-US"/>
+        </w:rPr>
+        <mc:AlternateContent>
+          <mc:Choice Requires="wps">
+            <w:drawing>
+              <wp:anchor distT="0" distB="0" distL="114300" distR="114300" simplePos="0" relativeHeight="251673600" behindDoc="0" locked="0" layoutInCell="1" allowOverlap="1" wp14:anchorId="67E283FB" wp14:editId="79C4DFE6">
+                <wp:simplePos x="0" y="0"/>
+                <wp:positionH relativeFrom="column">
+                  <wp:posOffset>-359468</wp:posOffset>
+                </wp:positionH>
+                <wp:positionV relativeFrom="paragraph">
+                  <wp:posOffset>132888</wp:posOffset>
+                </wp:positionV>
+                <wp:extent cx="344921" cy="1717964"/>
+                <wp:effectExtent l="12700" t="76200" r="0" b="34925"/>
+                <wp:wrapNone/>
+                <wp:docPr id="1396071005" name="Łącznik łamany 6"/>
+                <wp:cNvGraphicFramePr/>
+                <a:graphic xmlns:a="http://schemas.openxmlformats.org/drawingml/2006/main">
+                  <a:graphicData uri="http://schemas.microsoft.com/office/word/2010/wordprocessingShape">
+                    <wps:wsp>
+                      <wps:cNvCnPr/>
+                      <wps:spPr>
+                        <a:xfrm flipV="1">
+                          <a:off x="0" y="0"/>
+                          <a:ext cx="344921" cy="1717964"/>
+                        </a:xfrm>
+                        <a:prstGeom prst="bentConnector3">
+                          <a:avLst>
+                            <a:gd name="adj1" fmla="val 1782"/>
+                          </a:avLst>
+                        </a:prstGeom>
+                        <a:ln w="38100">
+                          <a:prstDash val="dash"/>
+                          <a:tailEnd type="triangle"/>
+                        </a:ln>
+                      </wps:spPr>
+                      <wps:style>
+                        <a:lnRef idx="1">
+                          <a:schemeClr val="accent1"/>
+                        </a:lnRef>
+                        <a:fillRef idx="0">
+                          <a:schemeClr val="accent1"/>
+                        </a:fillRef>
+                        <a:effectRef idx="0">
+                          <a:schemeClr val="accent1"/>
+                        </a:effectRef>
+                        <a:fontRef idx="minor">
+                          <a:schemeClr val="tx1"/>
+                        </a:fontRef>
+                      </wps:style>
+                      <wps:bodyPr/>
+                    </wps:wsp>
+                  </a:graphicData>
+                </a:graphic>
+                <wp14:sizeRelH relativeFrom="margin">
+                  <wp14:pctWidth>0</wp14:pctWidth>
+                </wp14:sizeRelH>
+                <wp14:sizeRelV relativeFrom="margin">
+                  <wp14:pctHeight>0</wp14:pctHeight>
+                </wp14:sizeRelV>
+              </wp:anchor>
+            </w:drawing>
+          </mc:Choice>
+          <mc:Fallback>
+            <w:pict>
+              <v:shapetype w14:anchorId="151DFC30" id="_x0000_t34" coordsize="21600,21600" o:spt="34" o:oned="t" adj="10800" path="m,l@0,0@0,21600,21600,21600e" filled="f">
+                <v:stroke joinstyle="miter"/>
+                <v:formulas>
+                  <v:f eqn="val #0"/>
+                </v:formulas>
+                <v:path arrowok="t" fillok="f" o:connecttype="none"/>
+                <v:handles>
+                  <v:h position="#0,center"/>
+                </v:handles>
+                <o:lock v:ext="edit" shapetype="t"/>
+              </v:shapetype>
+              <v:shape id="Łącznik łamany 6" o:spid="_x0000_s1026" type="#_x0000_t34" style="position:absolute;margin-left:-28.3pt;margin-top:10.45pt;width:27.15pt;height:135.25pt;flip:y;z-index:251673600;visibility:visible;mso-wrap-style:square;mso-width-percent:0;mso-height-percent:0;mso-wrap-distance-left:9pt;mso-wrap-distance-top:0;mso-wrap-distance-right:9pt;mso-wrap-distance-bottom:0;mso-position-horizontal:absolute;mso-position-horizontal-relative:text;mso-position-vertical:absolute;mso-position-vertical-relative:text;mso-width-percent:0;mso-height-percent:0;mso-width-relative:margin;mso-height-relative:margin" o:gfxdata="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" adj="385" strokecolor="#4472c4 [3204]" strokeweight="3pt">
+                <v:stroke dashstyle="dash" endarrow="block"/>
+              </v:shape>
+            </w:pict>
+          </mc:Fallback>
+        </mc:AlternateContent>
+      </w:r>
     </w:p>
     <w:p>
       <w:pPr>
@@ -1398,6 +1586,76 @@
           <w:lang w:val="en-US"/>
         </w:rPr>
       </w:pPr>
+      <w:r>
+        <w:rPr>
+          <w:noProof/>
+          <w:lang w:val="en-US"/>
+        </w:rPr>
+        <mc:AlternateContent>
+          <mc:Choice Requires="wps">
+            <w:drawing>
+              <wp:anchor distT="0" distB="0" distL="114300" distR="114300" simplePos="0" relativeHeight="251672576" behindDoc="0" locked="0" layoutInCell="1" allowOverlap="1" wp14:anchorId="4FC936D6" wp14:editId="4E18946E">
+                <wp:simplePos x="0" y="0"/>
+                <wp:positionH relativeFrom="column">
+                  <wp:posOffset>-359468</wp:posOffset>
+                </wp:positionH>
+                <wp:positionV relativeFrom="paragraph">
+                  <wp:posOffset>1003704</wp:posOffset>
+                </wp:positionV>
+                <wp:extent cx="346364" cy="3011112"/>
+                <wp:effectExtent l="12700" t="76200" r="0" b="37465"/>
+                <wp:wrapNone/>
+                <wp:docPr id="132911867" name="Łącznik łamany 4"/>
+                <wp:cNvGraphicFramePr/>
+                <a:graphic xmlns:a="http://schemas.openxmlformats.org/drawingml/2006/main">
+                  <a:graphicData uri="http://schemas.microsoft.com/office/word/2010/wordprocessingShape">
+                    <wps:wsp>
+                      <wps:cNvCnPr/>
+                      <wps:spPr>
+                        <a:xfrm flipV="1">
+                          <a:off x="0" y="0"/>
+                          <a:ext cx="346364" cy="3011112"/>
+                        </a:xfrm>
+                        <a:prstGeom prst="bentConnector3">
+                          <a:avLst>
+                            <a:gd name="adj1" fmla="val 1959"/>
+                          </a:avLst>
+                        </a:prstGeom>
+                        <a:ln w="38100">
+                          <a:prstDash val="dash"/>
+                          <a:tailEnd type="triangle"/>
+                        </a:ln>
+                      </wps:spPr>
+                      <wps:style>
+                        <a:lnRef idx="1">
+                          <a:schemeClr val="accent1"/>
+                        </a:lnRef>
+                        <a:fillRef idx="0">
+                          <a:schemeClr val="accent1"/>
+                        </a:fillRef>
+                        <a:effectRef idx="0">
+                          <a:schemeClr val="accent1"/>
+                        </a:effectRef>
+                        <a:fontRef idx="minor">
+                          <a:schemeClr val="tx1"/>
+                        </a:fontRef>
+                      </wps:style>
+                      <wps:bodyPr/>
+                    </wps:wsp>
+                  </a:graphicData>
+                </a:graphic>
+              </wp:anchor>
+            </w:drawing>
+          </mc:Choice>
+          <mc:Fallback>
+            <w:pict>
+              <v:shape w14:anchorId="1ACDE67D" id="Łącznik łamany 4" o:spid="_x0000_s1026" type="#_x0000_t34" style="position:absolute;margin-left:-28.3pt;margin-top:79.05pt;width:27.25pt;height:237.1pt;flip:y;z-index:251672576;visibility:visible;mso-wrap-style:square;mso-wrap-distance-left:9pt;mso-wrap-distance-top:0;mso-wrap-distance-right:9pt;mso-wrap-distance-bottom:0;mso-position-horizontal:absolute;mso-position-horizontal-relative:text;mso-position-vertical:absolute;mso-position-vertical-relative:text" o:gfxdata="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" adj="423" strokecolor="#4472c4 [3204]" strokeweight="3pt">
+                <v:stroke dashstyle="dash" endarrow="block"/>
+              </v:shape>
+            </w:pict>
+          </mc:Fallback>
+        </mc:AlternateContent>
+      </w:r>
     </w:p>
     <w:tbl>
       <w:tblPr>
@@ -1467,19 +1725,17 @@
             <w:r>
               <w:t xml:space="preserve">- </w:t>
             </w:r>
-            <w:commentRangeStart w:id="0"/>
             <w:proofErr w:type="spellStart"/>
             <w:r>
-              <w:t>amt</w:t>
-            </w:r>
-            <w:commentRangeEnd w:id="0"/>
+              <w:t>am</w:t>
+            </w:r>
+            <w:r>
+              <w:t>oun</w:t>
+            </w:r>
+            <w:r>
+              <w:t>t</w:t>
+            </w:r>
             <w:proofErr w:type="spellEnd"/>
-            <w:r>
-              <w:rPr>
-                <w:rStyle w:val="Odwoaniedokomentarza"/>
-              </w:rPr>
-              <w:commentReference w:id="0"/>
-            </w:r>
             <w:r>
               <w:t xml:space="preserve">: </w:t>
             </w:r>
@@ -1542,25 +1798,7 @@
               <w:rPr>
                 <w:lang w:val="en-US"/>
               </w:rPr>
-              <w:t xml:space="preserve">+ </w:t>
-            </w:r>
-            <w:r>
-              <w:rPr>
-                <w:lang w:val="en-US"/>
-              </w:rPr>
-              <w:t>g</w:t>
-            </w:r>
-            <w:r>
-              <w:rPr>
-                <w:lang w:val="en-US"/>
-              </w:rPr>
-              <w:t>etW</w:t>
-            </w:r>
-            <w:r>
-              <w:rPr>
-                <w:lang w:val="en-US"/>
-              </w:rPr>
-              <w:t>2(</w:t>
+              <w:t>+ getW2(</w:t>
             </w:r>
             <w:proofErr w:type="spellStart"/>
             <w:r>
@@ -1683,9 +1921,77 @@
       </w:pPr>
       <w:r>
         <w:rPr>
+          <w:noProof/>
           <w:lang w:val="en-US"/>
         </w:rPr>
         <w:lastRenderedPageBreak/>
+        <mc:AlternateContent>
+          <mc:Choice Requires="wps">
+            <w:drawing>
+              <wp:anchor distT="0" distB="0" distL="114300" distR="114300" simplePos="0" relativeHeight="251671552" behindDoc="0" locked="0" layoutInCell="1" allowOverlap="1" wp14:anchorId="13D4A2FE" wp14:editId="5578E15B">
+                <wp:simplePos x="0" y="0"/>
+                <wp:positionH relativeFrom="column">
+                  <wp:posOffset>-691977</wp:posOffset>
+                </wp:positionH>
+                <wp:positionV relativeFrom="paragraph">
+                  <wp:posOffset>-2049722</wp:posOffset>
+                </wp:positionV>
+                <wp:extent cx="678873" cy="4274416"/>
+                <wp:effectExtent l="0" t="76200" r="6985" b="31115"/>
+                <wp:wrapNone/>
+                <wp:docPr id="1405848852" name="Łącznik łamany 3"/>
+                <wp:cNvGraphicFramePr/>
+                <a:graphic xmlns:a="http://schemas.openxmlformats.org/drawingml/2006/main">
+                  <a:graphicData uri="http://schemas.microsoft.com/office/word/2010/wordprocessingShape">
+                    <wps:wsp>
+                      <wps:cNvCnPr/>
+                      <wps:spPr>
+                        <a:xfrm flipH="1" flipV="1">
+                          <a:off x="0" y="0"/>
+                          <a:ext cx="678873" cy="4274416"/>
+                        </a:xfrm>
+                        <a:prstGeom prst="bentConnector3">
+                          <a:avLst/>
+                        </a:prstGeom>
+                        <a:ln w="38100">
+                          <a:prstDash val="dash"/>
+                          <a:tailEnd type="triangle"/>
+                        </a:ln>
+                      </wps:spPr>
+                      <wps:style>
+                        <a:lnRef idx="1">
+                          <a:schemeClr val="accent1"/>
+                        </a:lnRef>
+                        <a:fillRef idx="0">
+                          <a:schemeClr val="accent1"/>
+                        </a:fillRef>
+                        <a:effectRef idx="0">
+                          <a:schemeClr val="accent1"/>
+                        </a:effectRef>
+                        <a:fontRef idx="minor">
+                          <a:schemeClr val="tx1"/>
+                        </a:fontRef>
+                      </wps:style>
+                      <wps:bodyPr/>
+                    </wps:wsp>
+                  </a:graphicData>
+                </a:graphic>
+              </wp:anchor>
+            </w:drawing>
+          </mc:Choice>
+          <mc:Fallback>
+            <w:pict>
+              <v:shape w14:anchorId="3A3D3825" id="Łącznik łamany 3" o:spid="_x0000_s1026" type="#_x0000_t34" style="position:absolute;margin-left:-54.5pt;margin-top:-161.4pt;width:53.45pt;height:336.55pt;flip:x y;z-index:251671552;visibility:visible;mso-wrap-style:square;mso-wrap-distance-left:9pt;mso-wrap-distance-top:0;mso-wrap-distance-right:9pt;mso-wrap-distance-bottom:0;mso-position-horizontal:absolute;mso-position-horizontal-relative:text;mso-position-vertical:absolute;mso-position-vertical-relative:text" o:gfxdata="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" strokecolor="#4472c4 [3204]" strokeweight="3pt">
+                <v:stroke dashstyle="dash" endarrow="block"/>
+              </v:shape>
+            </w:pict>
+          </mc:Fallback>
+        </mc:AlternateContent>
+      </w:r>
+      <w:r>
+        <w:rPr>
+          <w:lang w:val="en-US"/>
+        </w:rPr>
         <w:t>&lt;&lt;Interface&gt;&gt;</w:t>
       </w:r>
     </w:p>
@@ -2147,11 +2453,88 @@
             </w:pPr>
             <w:r>
               <w:rPr>
+                <w:noProof/>
+                <w:lang w:val="en-US"/>
+              </w:rPr>
+              <mc:AlternateContent>
+                <mc:Choice Requires="wps">
+                  <w:drawing>
+                    <wp:anchor distT="0" distB="0" distL="114300" distR="114300" simplePos="0" relativeHeight="251669504" behindDoc="0" locked="0" layoutInCell="1" allowOverlap="1" wp14:anchorId="23EBA3B1" wp14:editId="79BD8A14">
+                      <wp:simplePos x="0" y="0"/>
+                      <wp:positionH relativeFrom="column">
+                        <wp:posOffset>1898399</wp:posOffset>
+                      </wp:positionH>
+                      <wp:positionV relativeFrom="paragraph">
+                        <wp:posOffset>-4288256</wp:posOffset>
+                      </wp:positionV>
+                      <wp:extent cx="3558011" cy="4531285"/>
+                      <wp:effectExtent l="0" t="76200" r="23495" b="28575"/>
+                      <wp:wrapNone/>
+                      <wp:docPr id="1121452615" name="Łącznik łamany 1"/>
+                      <wp:cNvGraphicFramePr/>
+                      <a:graphic xmlns:a="http://schemas.openxmlformats.org/drawingml/2006/main">
+                        <a:graphicData uri="http://schemas.microsoft.com/office/word/2010/wordprocessingShape">
+                          <wps:wsp>
+                            <wps:cNvCnPr/>
+                            <wps:spPr>
+                              <a:xfrm flipV="1">
+                                <a:off x="0" y="0"/>
+                                <a:ext cx="3558011" cy="4531285"/>
+                              </a:xfrm>
+                              <a:prstGeom prst="bentConnector3">
+                                <a:avLst>
+                                  <a:gd name="adj1" fmla="val 83954"/>
+                                </a:avLst>
+                              </a:prstGeom>
+                              <a:ln w="38100">
+                                <a:prstDash val="dash"/>
+                                <a:tailEnd type="triangle"/>
+                              </a:ln>
+                            </wps:spPr>
+                            <wps:style>
+                              <a:lnRef idx="1">
+                                <a:schemeClr val="accent1"/>
+                              </a:lnRef>
+                              <a:fillRef idx="0">
+                                <a:schemeClr val="accent1"/>
+                              </a:fillRef>
+                              <a:effectRef idx="0">
+                                <a:schemeClr val="accent1"/>
+                              </a:effectRef>
+                              <a:fontRef idx="minor">
+                                <a:schemeClr val="tx1"/>
+                              </a:fontRef>
+                            </wps:style>
+                            <wps:bodyPr/>
+                          </wps:wsp>
+                        </a:graphicData>
+                      </a:graphic>
+                      <wp14:sizeRelH relativeFrom="margin">
+                        <wp14:pctWidth>0</wp14:pctWidth>
+                      </wp14:sizeRelH>
+                      <wp14:sizeRelV relativeFrom="margin">
+                        <wp14:pctHeight>0</wp14:pctHeight>
+                      </wp14:sizeRelV>
+                    </wp:anchor>
+                  </w:drawing>
+                </mc:Choice>
+                <mc:Fallback>
+                  <w:pict>
+                    <v:shape w14:anchorId="0C3F81CA" id="Łącznik łamany 1" o:spid="_x0000_s1026" type="#_x0000_t34" style="position:absolute;margin-left:149.5pt;margin-top:-337.65pt;width:280.15pt;height:356.8pt;flip:y;z-index:251669504;visibility:visible;mso-wrap-style:square;mso-width-percent:0;mso-height-percent:0;mso-wrap-distance-left:9pt;mso-wrap-distance-top:0;mso-wrap-distance-right:9pt;mso-wrap-distance-bottom:0;mso-position-horizontal:absolute;mso-position-horizontal-relative:text;mso-position-vertical:absolute;mso-position-vertical-relative:text;mso-width-percent:0;mso-height-percent:0;mso-width-relative:margin;mso-height-relative:margin" o:gfxdata="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" adj="18134" strokecolor="#4472c4 [3204]" strokeweight="3pt">
+                      <v:stroke dashstyle="dash" endarrow="block"/>
+                    </v:shape>
+                  </w:pict>
+                </mc:Fallback>
+              </mc:AlternateContent>
+            </w:r>
+            <w:r>
+              <w:rPr>
                 <w:lang w:val="en-US"/>
               </w:rPr>
               <w:t xml:space="preserve">- </w:t>
             </w:r>
             <w:proofErr w:type="spellStart"/>
+            <w:proofErr w:type="gramStart"/>
             <w:r>
               <w:rPr>
                 <w:lang w:val="en-US"/>
@@ -2159,6 +2542,7 @@
               <w:t>singleton:Singleton</w:t>
             </w:r>
             <w:proofErr w:type="spellEnd"/>
+            <w:proofErr w:type="gramEnd"/>
             <w:r>
               <w:rPr>
                 <w:lang w:val="en-US"/>
@@ -2333,46 +2717,6 @@
     </w:sectPr>
   </w:body>
 </w:document>
-</file>
-
-<file path=word/comments.xml><?xml version="1.0" encoding="utf-8"?>
-<w:comments xmlns:wpc="http://schemas.microsoft.com/office/word/2010/wordprocessingCanvas" xmlns:cx="http://schemas.microsoft.com/office/drawing/2014/chartex" xmlns:cx1="http://schemas.microsoft.com/office/drawing/2015/9/8/chartex" xmlns:cx2="http://schemas.microsoft.com/office/drawing/2015/10/21/chartex" xmlns:cx3="http://schemas.microsoft.com/office/drawing/2016/5/9/chartex" xmlns:cx4="http://schemas.microsoft.com/office/drawing/2016/5/10/chartex" xmlns:cx5="http://schemas.microsoft.com/office/drawing/2016/5/11/chartex" xmlns:cx6="http://schemas.microsoft.com/office/drawing/2016/5/12/chartex" xmlns:cx7="http://schemas.microsoft.com/office/drawing/2016/5/13/chartex" xmlns:cx8="http://schemas.microsoft.com/office/drawing/2016/5/14/chartex" xmlns:mc="http://schemas.openxmlformats.org/markup-compatibility/2006" xmlns:aink="http://schemas.microsoft.com/office/drawing/2016/ink" xmlns:am3d="http://schemas.microsoft.com/office/drawing/2017/model3d" xmlns:o="urn:schemas-microsoft-com:office:office" xmlns:oel="http://schemas.microsoft.com/office/2019/extlst" xmlns:r="http://schemas.openxmlformats.org/officeDocument/2006/relationships" xmlns:m="http://schemas.openxmlformats.org/officeDocument/2006/math" xmlns:v="urn:schemas-microsoft-com:vml" xmlns:wp14="http://schemas.microsoft.com/office/word/2010/wordprocessingDrawing" xmlns:wp="http://schemas.openxmlformats.org/drawingml/2006/wordprocessingDrawing" xmlns:w10="urn:schemas-microsoft-com:office:word" xmlns:w="http://schemas.openxmlformats.org/wordprocessingml/2006/main" xmlns:w14="http://schemas.microsoft.com/office/word/2010/wordml" xmlns:w15="http://schemas.microsoft.com/office/word/2012/wordml" xmlns:w16cex="http://schemas.microsoft.com/office/word/2018/wordml/cex" xmlns:w16cid="http://schemas.microsoft.com/office/word/2016/wordml/cid" xmlns:w16="http://schemas.microsoft.com/office/word/2018/wordml" xmlns:w16sdtdh="http://schemas.microsoft.com/office/word/2020/wordml/sdtdatahash" xmlns:w16se="http://schemas.microsoft.com/office/word/2015/wordml/symex" xmlns:wpg="http://schemas.microsoft.com/office/word/2010/wordprocessingGroup" xmlns:wpi="http://schemas.microsoft.com/office/word/2010/wordprocessingInk" xmlns:wne="http://schemas.microsoft.com/office/word/2006/wordml" xmlns:wps="http://schemas.microsoft.com/office/word/2010/wordprocessingShape" mc:Ignorable="w14 w15 w16se w16cid w16 w16cex w16sdtdh wp14">
-  <w:comment w:id="0" w:author="Damian Guca" w:date="2023-10-17T17:16:00Z" w:initials="DG">
-    <w:p>
-      <w:r>
-        <w:rPr>
-          <w:rStyle w:val="Odwoaniedokomentarza"/>
-        </w:rPr>
-        <w:annotationRef/>
-      </w:r>
-      <w:r>
-        <w:rPr>
-          <w:sz w:val="20"/>
-          <w:szCs w:val="20"/>
-        </w:rPr>
-        <w:t>Amount</w:t>
-      </w:r>
-    </w:p>
-  </w:comment>
-</w:comments>
-</file>
-
-<file path=word/commentsExtended.xml><?xml version="1.0" encoding="utf-8"?>
-<w15:commentsEx xmlns:wpc="http://schemas.microsoft.com/office/word/2010/wordprocessingCanvas" xmlns:cx="http://schemas.microsoft.com/office/drawing/2014/chartex" xmlns:cx1="http://schemas.microsoft.com/office/drawing/2015/9/8/chartex" xmlns:cx2="http://schemas.microsoft.com/office/drawing/2015/10/21/chartex" xmlns:cx3="http://schemas.microsoft.com/office/drawing/2016/5/9/chartex" xmlns:cx4="http://schemas.microsoft.com/office/drawing/2016/5/10/chartex" xmlns:cx5="http://schemas.microsoft.com/office/drawing/2016/5/11/chartex" xmlns:cx6="http://schemas.microsoft.com/office/drawing/2016/5/12/chartex" xmlns:cx7="http://schemas.microsoft.com/office/drawing/2016/5/13/chartex" xmlns:cx8="http://schemas.microsoft.com/office/drawing/2016/5/14/chartex" xmlns:mc="http://schemas.openxmlformats.org/markup-compatibility/2006" xmlns:aink="http://schemas.microsoft.com/office/drawing/2016/ink" xmlns:am3d="http://schemas.microsoft.com/office/drawing/2017/model3d" xmlns:o="urn:schemas-microsoft-com:office:office" xmlns:oel="http://schemas.microsoft.com/office/2019/extlst" xmlns:r="http://schemas.openxmlformats.org/officeDocument/2006/relationships" xmlns:m="http://schemas.openxmlformats.org/officeDocument/2006/math" xmlns:v="urn:schemas-microsoft-com:vml" xmlns:wp14="http://schemas.microsoft.com/office/word/2010/wordprocessingDrawing" xmlns:wp="http://schemas.openxmlformats.org/drawingml/2006/wordprocessingDrawing" xmlns:w10="urn:schemas-microsoft-com:office:word" xmlns:w="http://schemas.openxmlformats.org/wordprocessingml/2006/main" xmlns:w14="http://schemas.microsoft.com/office/word/2010/wordml" xmlns:w15="http://schemas.microsoft.com/office/word/2012/wordml" xmlns:w16cex="http://schemas.microsoft.com/office/word/2018/wordml/cex" xmlns:w16cid="http://schemas.microsoft.com/office/word/2016/wordml/cid" xmlns:w16="http://schemas.microsoft.com/office/word/2018/wordml" xmlns:w16sdtdh="http://schemas.microsoft.com/office/word/2020/wordml/sdtdatahash" xmlns:w16se="http://schemas.microsoft.com/office/word/2015/wordml/symex" xmlns:wpg="http://schemas.microsoft.com/office/word/2010/wordprocessingGroup" xmlns:wpi="http://schemas.microsoft.com/office/word/2010/wordprocessingInk" xmlns:wne="http://schemas.microsoft.com/office/word/2006/wordml" xmlns:wps="http://schemas.microsoft.com/office/word/2010/wordprocessingShape" mc:Ignorable="w14 w15 w16se w16cid w16 w16cex w16sdtdh wp14">
-  <w15:commentEx w15:paraId="4CBB792B" w15:done="0"/>
-</w15:commentsEx>
-</file>
-
-<file path=word/commentsExtensible.xml><?xml version="1.0" encoding="utf-8"?>
-<w16cex:commentsExtensible xmlns:wpc="http://schemas.microsoft.com/office/word/2010/wordprocessingCanvas" xmlns:cx="http://schemas.microsoft.com/office/drawing/2014/chartex" xmlns:cx1="http://schemas.microsoft.com/office/drawing/2015/9/8/chartex" xmlns:cx2="http://schemas.microsoft.com/office/drawing/2015/10/21/chartex" xmlns:cx3="http://schemas.microsoft.com/office/drawing/2016/5/9/chartex" xmlns:cx4="http://schemas.microsoft.com/office/drawing/2016/5/10/chartex" xmlns:cx5="http://schemas.microsoft.com/office/drawing/2016/5/11/chartex" xmlns:cx6="http://schemas.microsoft.com/office/drawing/2016/5/12/chartex" xmlns:cx7="http://schemas.microsoft.com/office/drawing/2016/5/13/chartex" xmlns:cx8="http://schemas.microsoft.com/office/drawing/2016/5/14/chartex" xmlns:mc="http://schemas.openxmlformats.org/markup-compatibility/2006" xmlns:aink="http://schemas.microsoft.com/office/drawing/2016/ink" xmlns:am3d="http://schemas.microsoft.com/office/drawing/2017/model3d" xmlns:o="urn:schemas-microsoft-com:office:office" xmlns:oel="http://schemas.microsoft.com/office/2019/extlst" xmlns:r="http://schemas.openxmlformats.org/officeDocument/2006/relationships" xmlns:m="http://schemas.openxmlformats.org/officeDocument/2006/math" xmlns:v="urn:schemas-microsoft-com:vml" xmlns:wp14="http://schemas.microsoft.com/office/word/2010/wordprocessingDrawing" xmlns:wp="http://schemas.openxmlformats.org/drawingml/2006/wordprocessingDrawing" xmlns:w10="urn:schemas-microsoft-com:office:word" xmlns:w="http://schemas.openxmlformats.org/wordprocessingml/2006/main" xmlns:w14="http://schemas.microsoft.com/office/word/2010/wordml" xmlns:w15="http://schemas.microsoft.com/office/word/2012/wordml" xmlns:w16cex="http://schemas.microsoft.com/office/word/2018/wordml/cex" xmlns:w16cid="http://schemas.microsoft.com/office/word/2016/wordml/cid" xmlns:w16="http://schemas.microsoft.com/office/word/2018/wordml" xmlns:w16sdtdh="http://schemas.microsoft.com/office/word/2020/wordml/sdtdatahash" xmlns:w16se="http://schemas.microsoft.com/office/word/2015/wordml/symex" xmlns:wpg="http://schemas.microsoft.com/office/word/2010/wordprocessingGroup" xmlns:wpi="http://schemas.microsoft.com/office/word/2010/wordprocessingInk" xmlns:wne="http://schemas.microsoft.com/office/word/2006/wordml" xmlns:wps="http://schemas.microsoft.com/office/word/2010/wordprocessingShape" mc:Ignorable="w14 w15 w16se w16cid w16 w16cex w16sdtdh wp14">
-  <w16cex:commentExtensible w16cex:durableId="234515B4" w16cex:dateUtc="2023-10-17T15:16:00Z"/>
-</w16cex:commentsExtensible>
-</file>
-
-<file path=word/commentsIds.xml><?xml version="1.0" encoding="utf-8"?>
-<w16cid:commentsIds xmlns:wpc="http://schemas.microsoft.com/office/word/2010/wordprocessingCanvas" xmlns:cx="http://schemas.microsoft.com/office/drawing/2014/chartex" xmlns:cx1="http://schemas.microsoft.com/office/drawing/2015/9/8/chartex" xmlns:cx2="http://schemas.microsoft.com/office/drawing/2015/10/21/chartex" xmlns:cx3="http://schemas.microsoft.com/office/drawing/2016/5/9/chartex" xmlns:cx4="http://schemas.microsoft.com/office/drawing/2016/5/10/chartex" xmlns:cx5="http://schemas.microsoft.com/office/drawing/2016/5/11/chartex" xmlns:cx6="http://schemas.microsoft.com/office/drawing/2016/5/12/chartex" xmlns:cx7="http://schemas.microsoft.com/office/drawing/2016/5/13/chartex" xmlns:cx8="http://schemas.microsoft.com/office/drawing/2016/5/14/chartex" xmlns:mc="http://schemas.openxmlformats.org/markup-compatibility/2006" xmlns:aink="http://schemas.microsoft.com/office/drawing/2016/ink" xmlns:am3d="http://schemas.microsoft.com/office/drawing/2017/model3d" xmlns:o="urn:schemas-microsoft-com:office:office" xmlns:oel="http://schemas.microsoft.com/office/2019/extlst" xmlns:r="http://schemas.openxmlformats.org/officeDocument/2006/relationships" xmlns:m="http://schemas.openxmlformats.org/officeDocument/2006/math" xmlns:v="urn:schemas-microsoft-com:vml" xmlns:wp14="http://schemas.microsoft.com/office/word/2010/wordprocessingDrawing" xmlns:wp="http://schemas.openxmlformats.org/drawingml/2006/wordprocessingDrawing" xmlns:w10="urn:schemas-microsoft-com:office:word" xmlns:w="http://schemas.openxmlformats.org/wordprocessingml/2006/main" xmlns:w14="http://schemas.microsoft.com/office/word/2010/wordml" xmlns:w15="http://schemas.microsoft.com/office/word/2012/wordml" xmlns:w16cex="http://schemas.microsoft.com/office/word/2018/wordml/cex" xmlns:w16cid="http://schemas.microsoft.com/office/word/2016/wordml/cid" xmlns:w16="http://schemas.microsoft.com/office/word/2018/wordml" xmlns:w16sdtdh="http://schemas.microsoft.com/office/word/2020/wordml/sdtdatahash" xmlns:w16se="http://schemas.microsoft.com/office/word/2015/wordml/symex" xmlns:wpg="http://schemas.microsoft.com/office/word/2010/wordprocessingGroup" xmlns:wpi="http://schemas.microsoft.com/office/word/2010/wordprocessingInk" xmlns:wne="http://schemas.microsoft.com/office/word/2006/wordml" xmlns:wps="http://schemas.microsoft.com/office/word/2010/wordprocessingShape" mc:Ignorable="w14 w15 w16se w16cid w16 w16cex w16sdtdh wp14">
-  <w16cid:commentId w16cid:paraId="4CBB792B" w16cid:durableId="234515B4"/>
-</w16cid:commentsIds>
 </file>
 
 <file path=word/numbering.xml><?xml version="1.0" encoding="utf-8"?>
@@ -2723,14 +3067,6 @@
     <w:abstractNumId w:val="2"/>
   </w:num>
 </w:numbering>
-</file>
-
-<file path=word/people.xml><?xml version="1.0" encoding="utf-8"?>
-<w15:people xmlns:wpc="http://schemas.microsoft.com/office/word/2010/wordprocessingCanvas" xmlns:cx="http://schemas.microsoft.com/office/drawing/2014/chartex" xmlns:cx1="http://schemas.microsoft.com/office/drawing/2015/9/8/chartex" xmlns:cx2="http://schemas.microsoft.com/office/drawing/2015/10/21/chartex" xmlns:cx3="http://schemas.microsoft.com/office/drawing/2016/5/9/chartex" xmlns:cx4="http://schemas.microsoft.com/office/drawing/2016/5/10/chartex" xmlns:cx5="http://schemas.microsoft.com/office/drawing/2016/5/11/chartex" xmlns:cx6="http://schemas.microsoft.com/office/drawing/2016/5/12/chartex" xmlns:cx7="http://schemas.microsoft.com/office/drawing/2016/5/13/chartex" xmlns:cx8="http://schemas.microsoft.com/office/drawing/2016/5/14/chartex" xmlns:mc="http://schemas.openxmlformats.org/markup-compatibility/2006" xmlns:aink="http://schemas.microsoft.com/office/drawing/2016/ink" xmlns:am3d="http://schemas.microsoft.com/office/drawing/2017/model3d" xmlns:o="urn:schemas-microsoft-com:office:office" xmlns:oel="http://schemas.microsoft.com/office/2019/extlst" xmlns:r="http://schemas.openxmlformats.org/officeDocument/2006/relationships" xmlns:m="http://schemas.openxmlformats.org/officeDocument/2006/math" xmlns:v="urn:schemas-microsoft-com:vml" xmlns:wp14="http://schemas.microsoft.com/office/word/2010/wordprocessingDrawing" xmlns:wp="http://schemas.openxmlformats.org/drawingml/2006/wordprocessingDrawing" xmlns:w10="urn:schemas-microsoft-com:office:word" xmlns:w="http://schemas.openxmlformats.org/wordprocessingml/2006/main" xmlns:w14="http://schemas.microsoft.com/office/word/2010/wordml" xmlns:w15="http://schemas.microsoft.com/office/word/2012/wordml" xmlns:w16cex="http://schemas.microsoft.com/office/word/2018/wordml/cex" xmlns:w16cid="http://schemas.microsoft.com/office/word/2016/wordml/cid" xmlns:w16="http://schemas.microsoft.com/office/word/2018/wordml" xmlns:w16sdtdh="http://schemas.microsoft.com/office/word/2020/wordml/sdtdatahash" xmlns:w16se="http://schemas.microsoft.com/office/word/2015/wordml/symex" xmlns:wpg="http://schemas.microsoft.com/office/word/2010/wordprocessingGroup" xmlns:wpi="http://schemas.microsoft.com/office/word/2010/wordprocessingInk" xmlns:wne="http://schemas.microsoft.com/office/word/2006/wordml" xmlns:wps="http://schemas.microsoft.com/office/word/2010/wordprocessingShape" mc:Ignorable="w14 w15 w16se w16cid w16 w16cex w16sdtdh wp14">
-  <w15:person w15:author="Damian Guca">
-    <w15:presenceInfo w15:providerId="AD" w15:userId="S::damian.guca@student.pk.edu.pl::6e46d2ce-2a9c-401e-90c5-ace5468542c6"/>
-  </w15:person>
-</w15:people>
 </file>
 
 <file path=word/styles.xml><?xml version="1.0" encoding="utf-8"?>

</xml_diff>

<commit_message>
fifth Commit adding protection against invalid data inputs and extract init to the method
</commit_message>
<xml_diff>
--- a/TO_Lab1.docx
+++ b/TO_Lab1.docx
@@ -1913,6 +1913,131 @@
         </w:rPr>
       </w:pPr>
     </w:p>
+    <w:tbl>
+      <w:tblPr>
+        <w:tblStyle w:val="Tabela-Siatka"/>
+        <w:tblpPr w:leftFromText="141" w:rightFromText="141" w:vertAnchor="text" w:horzAnchor="margin" w:tblpXSpec="center" w:tblpY="-1047"/>
+        <w:tblW w:w="0" w:type="auto"/>
+        <w:tblLook w:val="04A0" w:firstRow="1" w:lastRow="0" w:firstColumn="1" w:lastColumn="0" w:noHBand="0" w:noVBand="1"/>
+      </w:tblPr>
+      <w:tblGrid>
+        <w:gridCol w:w="2585"/>
+      </w:tblGrid>
+      <w:tr>
+        <w:trPr>
+          <w:trHeight w:val="243"/>
+        </w:trPr>
+        <w:tc>
+          <w:tcPr>
+            <w:tcW w:w="2585" w:type="dxa"/>
+          </w:tcPr>
+          <w:p>
+            <w:pPr>
+              <w:pStyle w:val="Tytu"/>
+              <w:rPr>
+                <w:rFonts w:asciiTheme="minorHAnsi" w:hAnsiTheme="minorHAnsi" w:cstheme="minorHAnsi"/>
+                <w:sz w:val="24"/>
+                <w:szCs w:val="24"/>
+              </w:rPr>
+            </w:pPr>
+            <w:proofErr w:type="spellStart"/>
+            <w:r>
+              <w:rPr>
+                <w:rFonts w:asciiTheme="minorHAnsi" w:hAnsiTheme="minorHAnsi" w:cstheme="minorHAnsi"/>
+                <w:sz w:val="24"/>
+                <w:szCs w:val="24"/>
+              </w:rPr>
+              <w:lastRenderedPageBreak/>
+              <w:t>User</w:t>
+            </w:r>
+            <w:r>
+              <w:rPr>
+                <w:rFonts w:asciiTheme="minorHAnsi" w:hAnsiTheme="minorHAnsi" w:cstheme="minorHAnsi"/>
+                <w:sz w:val="24"/>
+                <w:szCs w:val="24"/>
+              </w:rPr>
+              <w:t>InterfaceImpl</w:t>
+            </w:r>
+            <w:proofErr w:type="spellEnd"/>
+          </w:p>
+        </w:tc>
+      </w:tr>
+      <w:tr>
+        <w:trPr>
+          <w:trHeight w:val="243"/>
+        </w:trPr>
+        <w:tc>
+          <w:tcPr>
+            <w:tcW w:w="2585" w:type="dxa"/>
+          </w:tcPr>
+          <w:p>
+            <w:pPr>
+              <w:pStyle w:val="Tytu"/>
+              <w:rPr>
+                <w:rFonts w:asciiTheme="minorHAnsi" w:hAnsiTheme="minorHAnsi" w:cstheme="minorHAnsi"/>
+                <w:sz w:val="24"/>
+                <w:szCs w:val="24"/>
+              </w:rPr>
+            </w:pPr>
+            <w:r>
+              <w:rPr>
+                <w:rFonts w:asciiTheme="minorHAnsi" w:hAnsiTheme="minorHAnsi" w:cstheme="minorHAnsi"/>
+                <w:sz w:val="24"/>
+                <w:szCs w:val="24"/>
+              </w:rPr>
+              <w:t>+</w:t>
+            </w:r>
+            <w:proofErr w:type="spellStart"/>
+            <w:proofErr w:type="gramStart"/>
+            <w:r>
+              <w:rPr>
+                <w:rFonts w:asciiTheme="minorHAnsi" w:hAnsiTheme="minorHAnsi" w:cstheme="minorHAnsi"/>
+                <w:sz w:val="24"/>
+                <w:szCs w:val="24"/>
+              </w:rPr>
+              <w:t>init</w:t>
+            </w:r>
+            <w:proofErr w:type="spellEnd"/>
+            <w:r>
+              <w:rPr>
+                <w:rFonts w:asciiTheme="minorHAnsi" w:hAnsiTheme="minorHAnsi" w:cstheme="minorHAnsi"/>
+                <w:sz w:val="24"/>
+                <w:szCs w:val="24"/>
+              </w:rPr>
+              <w:t>(</w:t>
+            </w:r>
+            <w:proofErr w:type="gramEnd"/>
+            <w:r>
+              <w:rPr>
+                <w:rFonts w:asciiTheme="minorHAnsi" w:hAnsiTheme="minorHAnsi" w:cstheme="minorHAnsi"/>
+                <w:sz w:val="24"/>
+                <w:szCs w:val="24"/>
+              </w:rPr>
+              <w:t>)</w:t>
+            </w:r>
+            <w:r>
+              <w:rPr>
+                <w:rFonts w:asciiTheme="minorHAnsi" w:hAnsiTheme="minorHAnsi" w:cstheme="minorHAnsi"/>
+                <w:sz w:val="24"/>
+                <w:szCs w:val="24"/>
+              </w:rPr>
+              <w:t xml:space="preserve">: </w:t>
+            </w:r>
+            <w:proofErr w:type="spellStart"/>
+            <w:r>
+              <w:rPr>
+                <w:rFonts w:asciiTheme="minorHAnsi" w:hAnsiTheme="minorHAnsi" w:cstheme="minorHAnsi"/>
+                <w:sz w:val="24"/>
+                <w:szCs w:val="24"/>
+              </w:rPr>
+              <w:t>void</w:t>
+            </w:r>
+            <w:proofErr w:type="spellEnd"/>
+          </w:p>
+          <w:p/>
+        </w:tc>
+      </w:tr>
+    </w:tbl>
     <w:p>
       <w:pPr>
         <w:rPr>
@@ -1924,7 +2049,86 @@
           <w:noProof/>
           <w:lang w:val="en-US"/>
         </w:rPr>
-        <w:lastRenderedPageBreak/>
+        <mc:AlternateContent>
+          <mc:Choice Requires="wps">
+            <w:drawing>
+              <wp:anchor distT="0" distB="0" distL="114300" distR="114300" simplePos="0" relativeHeight="251674624" behindDoc="0" locked="0" layoutInCell="1" allowOverlap="1" wp14:anchorId="32683E3F" wp14:editId="682D4688">
+                <wp:simplePos x="0" y="0"/>
+                <wp:positionH relativeFrom="column">
+                  <wp:posOffset>1072696</wp:posOffset>
+                </wp:positionH>
+                <wp:positionV relativeFrom="paragraph">
+                  <wp:posOffset>-475252</wp:posOffset>
+                </wp:positionV>
+                <wp:extent cx="986246" cy="679268"/>
+                <wp:effectExtent l="63500" t="12700" r="4445" b="19685"/>
+                <wp:wrapNone/>
+                <wp:docPr id="1516640263" name="Łącznik łamany 1"/>
+                <wp:cNvGraphicFramePr/>
+                <a:graphic xmlns:a="http://schemas.openxmlformats.org/drawingml/2006/main">
+                  <a:graphicData uri="http://schemas.microsoft.com/office/word/2010/wordprocessingShape">
+                    <wps:wsp>
+                      <wps:cNvCnPr/>
+                      <wps:spPr>
+                        <a:xfrm flipH="1">
+                          <a:off x="0" y="0"/>
+                          <a:ext cx="986246" cy="679268"/>
+                        </a:xfrm>
+                        <a:prstGeom prst="bentConnector3">
+                          <a:avLst>
+                            <a:gd name="adj1" fmla="val 99655"/>
+                          </a:avLst>
+                        </a:prstGeom>
+                        <a:ln w="28575">
+                          <a:tailEnd type="triangle"/>
+                        </a:ln>
+                      </wps:spPr>
+                      <wps:style>
+                        <a:lnRef idx="1">
+                          <a:schemeClr val="accent1"/>
+                        </a:lnRef>
+                        <a:fillRef idx="0">
+                          <a:schemeClr val="accent1"/>
+                        </a:fillRef>
+                        <a:effectRef idx="0">
+                          <a:schemeClr val="accent1"/>
+                        </a:effectRef>
+                        <a:fontRef idx="minor">
+                          <a:schemeClr val="tx1"/>
+                        </a:fontRef>
+                      </wps:style>
+                      <wps:bodyPr/>
+                    </wps:wsp>
+                  </a:graphicData>
+                </a:graphic>
+              </wp:anchor>
+            </w:drawing>
+          </mc:Choice>
+          <mc:Fallback>
+            <w:pict>
+              <v:shapetype w14:anchorId="57E8D3CA" id="_x0000_t34" coordsize="21600,21600" o:spt="34" o:oned="t" adj="10800" path="m,l@0,0@0,21600,21600,21600e" filled="f">
+                <v:stroke joinstyle="miter"/>
+                <v:formulas>
+                  <v:f eqn="val #0"/>
+                </v:formulas>
+                <v:path arrowok="t" fillok="f" o:connecttype="none"/>
+                <v:handles>
+                  <v:h position="#0,center"/>
+                </v:handles>
+                <o:lock v:ext="edit" shapetype="t"/>
+              </v:shapetype>
+              <v:shape id="Łącznik łamany 1" o:spid="_x0000_s1026" type="#_x0000_t34" style="position:absolute;margin-left:84.45pt;margin-top:-37.4pt;width:77.65pt;height:53.5pt;flip:x;z-index:251674624;visibility:visible;mso-wrap-style:square;mso-wrap-distance-left:9pt;mso-wrap-distance-top:0;mso-wrap-distance-right:9pt;mso-wrap-distance-bottom:0;mso-position-horizontal:absolute;mso-position-horizontal-relative:text;mso-position-vertical:absolute;mso-position-vertical-relative:text" o:gfxdata="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" adj="21525" strokecolor="#4472c4 [3204]" strokeweight="2.25pt">
+                <v:stroke endarrow="block"/>
+              </v:shape>
+            </w:pict>
+          </mc:Fallback>
+        </mc:AlternateContent>
+      </w:r>
+      <w:r>
+        <w:rPr>
+          <w:noProof/>
+          <w:lang w:val="en-US"/>
+        </w:rPr>
         <mc:AlternateContent>
           <mc:Choice Requires="wps">
             <w:drawing>
@@ -2150,21 +2354,13 @@
               <w:rPr>
                 <w:lang w:val="en-US"/>
               </w:rPr>
-              <w:t xml:space="preserve">+ </w:t>
-            </w:r>
-            <w:proofErr w:type="gramStart"/>
-            <w:r>
-              <w:rPr>
-                <w:lang w:val="en-US"/>
-              </w:rPr>
-              <w:t>exchange(</w:t>
-            </w:r>
-            <w:proofErr w:type="gramEnd"/>
-            <w:r>
-              <w:rPr>
-                <w:lang w:val="en-US"/>
-              </w:rPr>
-              <w:t>): void</w:t>
+              <w:t xml:space="preserve">+ exchange(): </w:t>
+            </w:r>
+            <w:r>
+              <w:rPr>
+                <w:lang w:val="en-US"/>
+              </w:rPr>
+              <w:t>int</w:t>
             </w:r>
           </w:p>
           <w:p>
@@ -2241,34 +2437,6 @@
                 </mc:Fallback>
               </mc:AlternateContent>
             </w:r>
-            <w:r>
-              <w:rPr>
-                <w:lang w:val="en-US"/>
-              </w:rPr>
-              <w:t xml:space="preserve">+ </w:t>
-            </w:r>
-            <w:proofErr w:type="spellStart"/>
-            <w:proofErr w:type="gramStart"/>
-            <w:r>
-              <w:rPr>
-                <w:lang w:val="en-US"/>
-              </w:rPr>
-              <w:t>showExchange</w:t>
-            </w:r>
-            <w:proofErr w:type="spellEnd"/>
-            <w:r>
-              <w:rPr>
-                <w:lang w:val="en-US"/>
-              </w:rPr>
-              <w:t>(</w:t>
-            </w:r>
-            <w:proofErr w:type="gramEnd"/>
-            <w:r>
-              <w:rPr>
-                <w:lang w:val="en-US"/>
-              </w:rPr>
-              <w:t>): void</w:t>
-            </w:r>
           </w:p>
         </w:tc>
       </w:tr>
@@ -2322,23 +2490,53 @@
                 <w:lang w:val="en-US"/>
               </w:rPr>
             </w:pPr>
-          </w:p>
-        </w:tc>
-      </w:tr>
-      <w:tr>
-        <w:trPr>
-          <w:trHeight w:val="453"/>
-        </w:trPr>
-        <w:tc>
-          <w:tcPr>
-            <w:tcW w:w="3476" w:type="dxa"/>
-          </w:tcPr>
+            <w:r>
+              <w:rPr>
+                <w:lang w:val="en-US"/>
+              </w:rPr>
+              <w:t xml:space="preserve">+ </w:t>
+            </w:r>
+            <w:proofErr w:type="gramStart"/>
+            <w:r>
+              <w:rPr>
+                <w:lang w:val="en-US"/>
+              </w:rPr>
+              <w:t>start(</w:t>
+            </w:r>
+            <w:proofErr w:type="gramEnd"/>
+            <w:r>
+              <w:rPr>
+                <w:lang w:val="en-US"/>
+              </w:rPr>
+              <w:t>): void</w:t>
+            </w:r>
+          </w:p>
           <w:p>
             <w:pPr>
               <w:rPr>
                 <w:lang w:val="en-US"/>
               </w:rPr>
             </w:pPr>
+            <w:r>
+              <w:rPr>
+                <w:lang w:val="en-US"/>
+              </w:rPr>
+              <w:t xml:space="preserve">+ </w:t>
+            </w:r>
+            <w:proofErr w:type="gramStart"/>
+            <w:r>
+              <w:rPr>
+                <w:lang w:val="en-US"/>
+              </w:rPr>
+              <w:t>main(</w:t>
+            </w:r>
+            <w:proofErr w:type="gramEnd"/>
+            <w:r>
+              <w:rPr>
+                <w:lang w:val="en-US"/>
+              </w:rPr>
+              <w:t>): void</w:t>
+            </w:r>
           </w:p>
         </w:tc>
       </w:tr>

</xml_diff>